<commit_message>
* documents for tech_practice
</commit_message>
<xml_diff>
--- a/docs_my/practice/technological_practice/[0]к_отчету_по_практике.docx
+++ b/docs_my/practice/technological_practice/[0]к_отчету_по_практике.docx
@@ -105,6 +105,8 @@
         <w:spacing w:before="341"/>
         <w:ind w:left="38" w:right="3341"/>
       </w:pPr>
+      <w:bookmarkStart w:id="0" w:name="_GoBack"/>
+      <w:bookmarkEnd w:id="0"/>
     </w:p>
     <w:p>
       <w:pPr>
@@ -1349,17 +1351,7 @@
           <w:sz w:val="28"/>
           <w:szCs w:val="28"/>
         </w:rPr>
-        <w:t>»</w:t>
-      </w:r>
-      <w:bookmarkStart w:id="0" w:name="_GoBack"/>
-      <w:bookmarkEnd w:id="0"/>
-      <w:r>
-        <w:rPr>
-          <w:spacing w:val="-16"/>
-          <w:sz w:val="28"/>
-          <w:szCs w:val="28"/>
-        </w:rPr>
-        <w:t xml:space="preserve">  </w:t>
+        <w:t xml:space="preserve">»  </w:t>
       </w:r>
       <w:r>
         <w:rPr>

</xml_diff>